<commit_message>
adding new info to specification as well as panel dimensions
</commit_message>
<xml_diff>
--- a/Specification.docx
+++ b/Specification.docx
@@ -6,20 +6,402 @@
       <w:pPr>
         <w:pStyle w:val="Title"/>
       </w:pPr>
+      <w:bookmarkStart w:id="0" w:name="_top"/>
+      <w:bookmarkEnd w:id="0"/>
       <w:r>
         <w:t>Kinetics professional nail systems „</w:t>
       </w:r>
       <w:r>
-        <w:t>BERZIŅŠ-</w:t>
+        <w:t>BERZIŅŠ</w:t>
       </w:r>
       <w:r>
-        <w:t>V1”</w:t>
+        <w:t>”</w:t>
       </w:r>
     </w:p>
     <w:p/>
-    <w:p>
-      <w:bookmarkStart w:id="0" w:name="_GoBack"/>
-      <w:bookmarkEnd w:id="0"/>
+    <w:p/>
+    <w:tbl>
+      <w:tblPr>
+        <w:tblStyle w:val="TableGrid"/>
+        <w:tblpPr w:leftFromText="180" w:rightFromText="180" w:vertAnchor="text" w:horzAnchor="margin" w:tblpXSpec="center" w:tblpY="4366"/>
+        <w:tblW w:w="0" w:type="auto"/>
+        <w:tblLook w:val="04A0" w:firstRow="1" w:lastRow="0" w:firstColumn="1" w:lastColumn="0" w:noHBand="0" w:noVBand="1"/>
+      </w:tblPr>
+      <w:tblGrid>
+        <w:gridCol w:w="2262"/>
+        <w:gridCol w:w="2262"/>
+        <w:gridCol w:w="2263"/>
+        <w:gridCol w:w="2263"/>
+      </w:tblGrid>
+      <w:tr>
+        <w:trPr>
+          <w:trHeight w:val="438"/>
+        </w:trPr>
+        <w:tc>
+          <w:tcPr>
+            <w:tcW w:w="2262" w:type="dxa"/>
+            <w:vAlign w:val="center"/>
+          </w:tcPr>
+          <w:p>
+            <w:pPr>
+              <w:jc w:val="center"/>
+              <w:rPr>
+                <w:b/>
+              </w:rPr>
+            </w:pPr>
+            <w:r>
+              <w:rPr>
+                <w:b/>
+              </w:rPr>
+              <w:t>Spec</w:t>
+            </w:r>
+          </w:p>
+        </w:tc>
+        <w:tc>
+          <w:tcPr>
+            <w:tcW w:w="2262" w:type="dxa"/>
+            <w:vAlign w:val="center"/>
+          </w:tcPr>
+          <w:p>
+            <w:pPr>
+              <w:jc w:val="center"/>
+              <w:rPr>
+                <w:b/>
+              </w:rPr>
+            </w:pPr>
+            <w:r>
+              <w:rPr>
+                <w:b/>
+              </w:rPr>
+              <w:t>Min</w:t>
+            </w:r>
+          </w:p>
+        </w:tc>
+        <w:tc>
+          <w:tcPr>
+            <w:tcW w:w="2263" w:type="dxa"/>
+            <w:vAlign w:val="center"/>
+          </w:tcPr>
+          <w:p>
+            <w:pPr>
+              <w:jc w:val="center"/>
+              <w:rPr>
+                <w:b/>
+              </w:rPr>
+            </w:pPr>
+            <w:r>
+              <w:rPr>
+                <w:b/>
+              </w:rPr>
+              <w:t>Max</w:t>
+            </w:r>
+          </w:p>
+        </w:tc>
+        <w:tc>
+          <w:tcPr>
+            <w:tcW w:w="2263" w:type="dxa"/>
+            <w:vAlign w:val="center"/>
+          </w:tcPr>
+          <w:p>
+            <w:pPr>
+              <w:jc w:val="center"/>
+              <w:rPr>
+                <w:b/>
+              </w:rPr>
+            </w:pPr>
+            <w:r>
+              <w:rPr>
+                <w:b/>
+              </w:rPr>
+              <w:t>Unit</w:t>
+            </w:r>
+          </w:p>
+        </w:tc>
+      </w:tr>
+      <w:tr>
+        <w:trPr>
+          <w:trHeight w:val="438"/>
+        </w:trPr>
+        <w:tc>
+          <w:tcPr>
+            <w:tcW w:w="2262" w:type="dxa"/>
+            <w:vMerge w:val="restart"/>
+            <w:vAlign w:val="center"/>
+          </w:tcPr>
+          <w:p>
+            <w:pPr>
+              <w:jc w:val="center"/>
+            </w:pPr>
+            <w:r>
+              <w:t>Power supply</w:t>
+            </w:r>
+          </w:p>
+        </w:tc>
+        <w:tc>
+          <w:tcPr>
+            <w:tcW w:w="2262" w:type="dxa"/>
+            <w:vAlign w:val="center"/>
+          </w:tcPr>
+          <w:p>
+            <w:pPr>
+              <w:jc w:val="center"/>
+            </w:pPr>
+            <w:r>
+              <w:t>8</w:t>
+            </w:r>
+          </w:p>
+        </w:tc>
+        <w:tc>
+          <w:tcPr>
+            <w:tcW w:w="2263" w:type="dxa"/>
+            <w:vAlign w:val="center"/>
+          </w:tcPr>
+          <w:p>
+            <w:pPr>
+              <w:jc w:val="center"/>
+            </w:pPr>
+            <w:r>
+              <w:t>12</w:t>
+            </w:r>
+          </w:p>
+        </w:tc>
+        <w:tc>
+          <w:tcPr>
+            <w:tcW w:w="2263" w:type="dxa"/>
+            <w:vAlign w:val="center"/>
+          </w:tcPr>
+          <w:p>
+            <w:pPr>
+              <w:jc w:val="center"/>
+            </w:pPr>
+            <w:r>
+              <w:t>V</w:t>
+            </w:r>
+          </w:p>
+        </w:tc>
+      </w:tr>
+      <w:tr>
+        <w:trPr>
+          <w:trHeight w:val="467"/>
+        </w:trPr>
+        <w:tc>
+          <w:tcPr>
+            <w:tcW w:w="2262" w:type="dxa"/>
+            <w:vMerge/>
+            <w:vAlign w:val="center"/>
+          </w:tcPr>
+          <w:p>
+            <w:pPr>
+              <w:jc w:val="center"/>
+            </w:pPr>
+          </w:p>
+        </w:tc>
+        <w:tc>
+          <w:tcPr>
+            <w:tcW w:w="2262" w:type="dxa"/>
+            <w:vAlign w:val="center"/>
+          </w:tcPr>
+          <w:p>
+            <w:pPr>
+              <w:jc w:val="center"/>
+            </w:pPr>
+            <w:r>
+              <w:t>3</w:t>
+            </w:r>
+          </w:p>
+        </w:tc>
+        <w:tc>
+          <w:tcPr>
+            <w:tcW w:w="2263" w:type="dxa"/>
+            <w:vAlign w:val="center"/>
+          </w:tcPr>
+          <w:p>
+            <w:pPr>
+              <w:jc w:val="center"/>
+            </w:pPr>
+            <w:r>
+              <w:t>8</w:t>
+            </w:r>
+          </w:p>
+        </w:tc>
+        <w:tc>
+          <w:tcPr>
+            <w:tcW w:w="2263" w:type="dxa"/>
+            <w:vAlign w:val="center"/>
+          </w:tcPr>
+          <w:p>
+            <w:pPr>
+              <w:jc w:val="center"/>
+            </w:pPr>
+            <w:r>
+              <w:t>A</w:t>
+            </w:r>
+          </w:p>
+        </w:tc>
+      </w:tr>
+      <w:tr>
+        <w:trPr>
+          <w:trHeight w:val="438"/>
+        </w:trPr>
+        <w:tc>
+          <w:tcPr>
+            <w:tcW w:w="2262" w:type="dxa"/>
+            <w:vAlign w:val="center"/>
+          </w:tcPr>
+          <w:p>
+            <w:pPr>
+              <w:jc w:val="center"/>
+            </w:pPr>
+            <w:r>
+              <w:t>Power consumption</w:t>
+            </w:r>
+          </w:p>
+        </w:tc>
+        <w:tc>
+          <w:tcPr>
+            <w:tcW w:w="2262" w:type="dxa"/>
+            <w:vAlign w:val="center"/>
+          </w:tcPr>
+          <w:p>
+            <w:pPr>
+              <w:jc w:val="center"/>
+            </w:pPr>
+            <w:r>
+              <w:t>1.2</w:t>
+            </w:r>
+          </w:p>
+        </w:tc>
+        <w:tc>
+          <w:tcPr>
+            <w:tcW w:w="2263" w:type="dxa"/>
+            <w:vAlign w:val="center"/>
+          </w:tcPr>
+          <w:p>
+            <w:pPr>
+              <w:jc w:val="center"/>
+            </w:pPr>
+            <w:r>
+              <w:t>60</w:t>
+            </w:r>
+          </w:p>
+        </w:tc>
+        <w:tc>
+          <w:tcPr>
+            <w:tcW w:w="2263" w:type="dxa"/>
+            <w:vAlign w:val="center"/>
+          </w:tcPr>
+          <w:p>
+            <w:pPr>
+              <w:jc w:val="center"/>
+            </w:pPr>
+            <w:r>
+              <w:t>W</w:t>
+            </w:r>
+          </w:p>
+        </w:tc>
+      </w:tr>
+      <w:tr>
+        <w:trPr>
+          <w:trHeight w:val="438"/>
+        </w:trPr>
+        <w:tc>
+          <w:tcPr>
+            <w:tcW w:w="2262" w:type="dxa"/>
+            <w:vAlign w:val="center"/>
+          </w:tcPr>
+          <w:p>
+            <w:pPr>
+              <w:jc w:val="center"/>
+            </w:pPr>
+          </w:p>
+        </w:tc>
+        <w:tc>
+          <w:tcPr>
+            <w:tcW w:w="2262" w:type="dxa"/>
+            <w:vAlign w:val="center"/>
+          </w:tcPr>
+          <w:p>
+            <w:pPr>
+              <w:jc w:val="center"/>
+            </w:pPr>
+          </w:p>
+        </w:tc>
+        <w:tc>
+          <w:tcPr>
+            <w:tcW w:w="2263" w:type="dxa"/>
+            <w:vAlign w:val="center"/>
+          </w:tcPr>
+          <w:p>
+            <w:pPr>
+              <w:jc w:val="center"/>
+            </w:pPr>
+          </w:p>
+        </w:tc>
+        <w:tc>
+          <w:tcPr>
+            <w:tcW w:w="2263" w:type="dxa"/>
+            <w:vAlign w:val="center"/>
+          </w:tcPr>
+          <w:p>
+            <w:pPr>
+              <w:jc w:val="center"/>
+            </w:pPr>
+          </w:p>
+        </w:tc>
+      </w:tr>
+      <w:tr>
+        <w:trPr>
+          <w:trHeight w:val="438"/>
+        </w:trPr>
+        <w:tc>
+          <w:tcPr>
+            <w:tcW w:w="2262" w:type="dxa"/>
+            <w:vAlign w:val="center"/>
+          </w:tcPr>
+          <w:p>
+            <w:pPr>
+              <w:jc w:val="center"/>
+            </w:pPr>
+          </w:p>
+        </w:tc>
+        <w:tc>
+          <w:tcPr>
+            <w:tcW w:w="2262" w:type="dxa"/>
+            <w:vAlign w:val="center"/>
+          </w:tcPr>
+          <w:p>
+            <w:pPr>
+              <w:jc w:val="center"/>
+            </w:pPr>
+          </w:p>
+        </w:tc>
+        <w:tc>
+          <w:tcPr>
+            <w:tcW w:w="2263" w:type="dxa"/>
+            <w:vAlign w:val="center"/>
+          </w:tcPr>
+          <w:p>
+            <w:pPr>
+              <w:jc w:val="center"/>
+            </w:pPr>
+          </w:p>
+        </w:tc>
+        <w:tc>
+          <w:tcPr>
+            <w:tcW w:w="2263" w:type="dxa"/>
+            <w:vAlign w:val="center"/>
+          </w:tcPr>
+          <w:p>
+            <w:pPr>
+              <w:jc w:val="center"/>
+            </w:pPr>
+          </w:p>
+        </w:tc>
+      </w:tr>
+    </w:tbl>
+    <w:p>
+      <w:bookmarkStart w:id="1" w:name="_GoBack"/>
+      <w:bookmarkEnd w:id="1"/>
     </w:p>
     <w:p/>
     <w:p/>
@@ -36,7 +418,6 @@
     <w:p/>
     <w:p/>
     <w:p/>
-    <w:p/>
     <w:p>
       <w:pPr>
         <w:rPr>
@@ -70,8 +451,8 @@
           <w:lang w:eastAsia="lv-LV"/>
         </w:rPr>
         <w:drawing>
-          <wp:inline distT="0" distB="0" distL="0" distR="0">
-            <wp:extent cx="10054342" cy="5035550"/>
+          <wp:inline distT="0" distB="0" distL="0" distR="0" wp14:anchorId="6B77C613" wp14:editId="6CF6B6EB">
+            <wp:extent cx="10054342" cy="5035549"/>
             <wp:effectExtent l="0" t="0" r="4445" b="0"/>
             <wp:docPr id="1" name="Picture 1"/>
             <wp:cNvGraphicFramePr>
@@ -99,7 +480,7 @@
                   <pic:spPr>
                     <a:xfrm>
                       <a:off x="0" y="0"/>
-                      <a:ext cx="10054342" cy="5035550"/>
+                      <a:ext cx="10054342" cy="5035549"/>
                     </a:xfrm>
                     <a:prstGeom prst="rect">
                       <a:avLst/>
@@ -113,49 +494,22 @@
       </w:r>
     </w:p>
     <w:p/>
-    <w:p>
-      <w:pPr>
+    <w:p/>
+    <w:p>
+      <w:pPr>
+        <w:jc w:val="center"/>
+        <w:rPr>
+          <w:b/>
+        </w:rPr>
+      </w:pPr>
+      <w:r>
         <w:rPr>
           <w:noProof/>
           <w:lang w:eastAsia="lv-LV"/>
         </w:rPr>
-      </w:pPr>
-    </w:p>
-    <w:p/>
-    <w:p>
-      <w:pPr>
-        <w:jc w:val="center"/>
-        <w:rPr>
-          <w:b/>
-        </w:rPr>
-      </w:pPr>
-      <w:r>
-        <w:rPr>
-          <w:b/>
-        </w:rPr>
-        <w:t>Printed circuit board layout</w:t>
-      </w:r>
-      <w:r>
-        <w:rPr>
-          <w:b/>
-        </w:rPr>
-        <w:t xml:space="preserve"> </w:t>
-      </w:r>
-      <w:r>
-        <w:rPr>
-          <w:b/>
-        </w:rPr>
-        <w:t>(PCB)</w:t>
-      </w:r>
-    </w:p>
-    <w:p>
-      <w:r>
-        <w:rPr>
-          <w:noProof/>
-          <w:lang w:eastAsia="lv-LV"/>
-        </w:rPr>
+        <w:lastRenderedPageBreak/>
         <w:drawing>
-          <wp:anchor distT="0" distB="0" distL="114300" distR="114300" simplePos="0" relativeHeight="251658240" behindDoc="1" locked="0" layoutInCell="1" allowOverlap="1">
+          <wp:anchor distT="0" distB="0" distL="114300" distR="114300" simplePos="0" relativeHeight="251658240" behindDoc="1" locked="0" layoutInCell="1" allowOverlap="1" wp14:anchorId="4FD4447D" wp14:editId="1D5457A3">
             <wp:simplePos x="182880" y="779145"/>
             <wp:positionH relativeFrom="margin">
               <wp:align>center</wp:align>
@@ -163,7 +517,7 @@
             <wp:positionV relativeFrom="margin">
               <wp:align>center</wp:align>
             </wp:positionV>
-            <wp:extent cx="7228205" cy="6032500"/>
+            <wp:extent cx="7222490" cy="6032500"/>
             <wp:effectExtent l="0" t="0" r="0" b="6350"/>
             <wp:wrapNone/>
             <wp:docPr id="2" name="Picture 2"/>
@@ -192,7 +546,7 @@
                   <pic:spPr>
                     <a:xfrm>
                       <a:off x="0" y="0"/>
-                      <a:ext cx="7228205" cy="6032500"/>
+                      <a:ext cx="7222768" cy="6032500"/>
                     </a:xfrm>
                     <a:prstGeom prst="rect">
                       <a:avLst/>
@@ -201,182 +555,211 @@
                 </pic:pic>
               </a:graphicData>
             </a:graphic>
+            <wp14:sizeRelH relativeFrom="margin">
+              <wp14:pctWidth>0</wp14:pctWidth>
+            </wp14:sizeRelH>
           </wp:anchor>
         </w:drawing>
       </w:r>
-    </w:p>
-    <w:p>
-      <w:pPr>
-        <w:jc w:val="center"/>
-        <w:rPr>
-          <w:b/>
-        </w:rPr>
-      </w:pPr>
-    </w:p>
-    <w:p>
-      <w:pPr>
-        <w:jc w:val="center"/>
-        <w:rPr>
-          <w:b/>
-        </w:rPr>
-      </w:pPr>
-    </w:p>
-    <w:p>
-      <w:pPr>
-        <w:jc w:val="center"/>
-        <w:rPr>
-          <w:b/>
-        </w:rPr>
-      </w:pPr>
-    </w:p>
-    <w:p>
-      <w:pPr>
-        <w:jc w:val="center"/>
-        <w:rPr>
-          <w:b/>
-        </w:rPr>
-      </w:pPr>
-    </w:p>
-    <w:p>
-      <w:pPr>
-        <w:jc w:val="center"/>
-        <w:rPr>
-          <w:b/>
-        </w:rPr>
-      </w:pPr>
-    </w:p>
-    <w:p>
-      <w:pPr>
-        <w:jc w:val="center"/>
-        <w:rPr>
-          <w:b/>
-        </w:rPr>
-      </w:pPr>
-    </w:p>
-    <w:p>
-      <w:pPr>
-        <w:jc w:val="center"/>
-        <w:rPr>
-          <w:b/>
-        </w:rPr>
-      </w:pPr>
-    </w:p>
-    <w:p>
-      <w:pPr>
-        <w:jc w:val="center"/>
-        <w:rPr>
-          <w:b/>
-        </w:rPr>
-      </w:pPr>
-    </w:p>
-    <w:p>
-      <w:pPr>
-        <w:jc w:val="center"/>
-        <w:rPr>
-          <w:b/>
-        </w:rPr>
-      </w:pPr>
-    </w:p>
-    <w:p>
-      <w:pPr>
-        <w:jc w:val="center"/>
-        <w:rPr>
-          <w:b/>
-        </w:rPr>
-      </w:pPr>
-    </w:p>
-    <w:p>
-      <w:pPr>
-        <w:jc w:val="center"/>
-        <w:rPr>
-          <w:b/>
-        </w:rPr>
-      </w:pPr>
-    </w:p>
-    <w:p>
-      <w:pPr>
-        <w:jc w:val="center"/>
-        <w:rPr>
-          <w:b/>
-        </w:rPr>
-      </w:pPr>
-    </w:p>
-    <w:p>
-      <w:pPr>
-        <w:jc w:val="center"/>
-        <w:rPr>
-          <w:b/>
-        </w:rPr>
-      </w:pPr>
-    </w:p>
-    <w:p>
-      <w:pPr>
-        <w:jc w:val="center"/>
-        <w:rPr>
-          <w:b/>
-        </w:rPr>
-      </w:pPr>
-    </w:p>
-    <w:p>
-      <w:pPr>
-        <w:jc w:val="center"/>
-        <w:rPr>
-          <w:b/>
-        </w:rPr>
-      </w:pPr>
-    </w:p>
-    <w:p>
-      <w:pPr>
-        <w:jc w:val="center"/>
-        <w:rPr>
-          <w:b/>
-        </w:rPr>
-      </w:pPr>
-    </w:p>
-    <w:p>
-      <w:pPr>
-        <w:jc w:val="center"/>
-        <w:rPr>
-          <w:b/>
-        </w:rPr>
-      </w:pPr>
-    </w:p>
-    <w:p>
-      <w:pPr>
-        <w:jc w:val="center"/>
-        <w:rPr>
-          <w:b/>
-        </w:rPr>
-      </w:pPr>
-    </w:p>
-    <w:p>
-      <w:pPr>
-        <w:jc w:val="center"/>
-        <w:rPr>
-          <w:b/>
-        </w:rPr>
-      </w:pPr>
-    </w:p>
-    <w:p>
-      <w:pPr>
-        <w:jc w:val="center"/>
-        <w:rPr>
-          <w:b/>
-        </w:rPr>
-      </w:pPr>
       <w:r>
         <w:rPr>
           <w:b/>
         </w:rPr>
+        <w:t>Printed circuit board layout</w:t>
+      </w:r>
+      <w:r>
+        <w:rPr>
+          <w:b/>
+        </w:rPr>
+        <w:t xml:space="preserve"> </w:t>
+      </w:r>
+      <w:r>
+        <w:rPr>
+          <w:b/>
+        </w:rPr>
+        <w:t>(PCB)</w:t>
+      </w:r>
+    </w:p>
+    <w:p/>
+    <w:p>
+      <w:pPr>
+        <w:jc w:val="center"/>
+        <w:rPr>
+          <w:b/>
+        </w:rPr>
+      </w:pPr>
+    </w:p>
+    <w:p>
+      <w:pPr>
+        <w:jc w:val="center"/>
+        <w:rPr>
+          <w:b/>
+        </w:rPr>
+      </w:pPr>
+    </w:p>
+    <w:p>
+      <w:pPr>
+        <w:jc w:val="center"/>
+        <w:rPr>
+          <w:b/>
+        </w:rPr>
+      </w:pPr>
+    </w:p>
+    <w:p>
+      <w:pPr>
+        <w:jc w:val="center"/>
+        <w:rPr>
+          <w:b/>
+        </w:rPr>
+      </w:pPr>
+    </w:p>
+    <w:p>
+      <w:pPr>
+        <w:jc w:val="center"/>
+        <w:rPr>
+          <w:b/>
+        </w:rPr>
+      </w:pPr>
+    </w:p>
+    <w:p>
+      <w:pPr>
+        <w:jc w:val="center"/>
+        <w:rPr>
+          <w:b/>
+        </w:rPr>
+      </w:pPr>
+    </w:p>
+    <w:p>
+      <w:pPr>
+        <w:jc w:val="center"/>
+        <w:rPr>
+          <w:b/>
+        </w:rPr>
+      </w:pPr>
+    </w:p>
+    <w:p>
+      <w:pPr>
+        <w:jc w:val="center"/>
+        <w:rPr>
+          <w:b/>
+        </w:rPr>
+      </w:pPr>
+    </w:p>
+    <w:p>
+      <w:pPr>
+        <w:jc w:val="center"/>
+        <w:rPr>
+          <w:b/>
+        </w:rPr>
+      </w:pPr>
+    </w:p>
+    <w:p>
+      <w:pPr>
+        <w:jc w:val="center"/>
+        <w:rPr>
+          <w:b/>
+        </w:rPr>
+      </w:pPr>
+    </w:p>
+    <w:p>
+      <w:pPr>
+        <w:jc w:val="center"/>
+        <w:rPr>
+          <w:b/>
+        </w:rPr>
+      </w:pPr>
+    </w:p>
+    <w:p>
+      <w:pPr>
+        <w:jc w:val="center"/>
+        <w:rPr>
+          <w:b/>
+        </w:rPr>
+      </w:pPr>
+    </w:p>
+    <w:p>
+      <w:pPr>
+        <w:jc w:val="center"/>
+        <w:rPr>
+          <w:b/>
+        </w:rPr>
+      </w:pPr>
+    </w:p>
+    <w:p>
+      <w:pPr>
+        <w:jc w:val="center"/>
+        <w:rPr>
+          <w:b/>
+        </w:rPr>
+      </w:pPr>
+    </w:p>
+    <w:p>
+      <w:pPr>
+        <w:jc w:val="center"/>
+        <w:rPr>
+          <w:b/>
+        </w:rPr>
+      </w:pPr>
+    </w:p>
+    <w:p>
+      <w:pPr>
+        <w:jc w:val="center"/>
+        <w:rPr>
+          <w:b/>
+        </w:rPr>
+      </w:pPr>
+    </w:p>
+    <w:p>
+      <w:pPr>
+        <w:jc w:val="center"/>
+        <w:rPr>
+          <w:b/>
+        </w:rPr>
+      </w:pPr>
+    </w:p>
+    <w:p>
+      <w:pPr>
+        <w:jc w:val="center"/>
+        <w:rPr>
+          <w:b/>
+        </w:rPr>
+      </w:pPr>
+    </w:p>
+    <w:p>
+      <w:pPr>
+        <w:jc w:val="center"/>
+        <w:rPr>
+          <w:b/>
+        </w:rPr>
+      </w:pPr>
+    </w:p>
+    <w:p>
+      <w:pPr>
+        <w:jc w:val="center"/>
+        <w:rPr>
+          <w:b/>
+        </w:rPr>
+      </w:pPr>
+      <w:r>
+        <w:rPr>
+          <w:b/>
+        </w:rPr>
+        <w:lastRenderedPageBreak/>
         <w:t>Bill of materials (BOM)</w:t>
       </w:r>
     </w:p>
     <w:p>
       <w:pPr>
         <w:jc w:val="center"/>
+        <w:rPr>
+          <w:b/>
+        </w:rPr>
       </w:pPr>
       <w:r>
-        <w:object w:dxaOrig="19697" w:dyaOrig="7891">
+        <w:rPr>
+          <w:b/>
+        </w:rPr>
+        <w:object w:dxaOrig="15915" w:dyaOrig="7601">
           <v:shapetype id="_x0000_t75" coordsize="21600,21600" o:spt="75" o:preferrelative="t" path="m@4@5l@4@11@9@11@9@5xe" filled="f" stroked="f">
             <v:stroke joinstyle="miter"/>
             <v:formulas>
@@ -396,14 +779,10 @@
             <v:path o:extrusionok="f" gradientshapeok="t" o:connecttype="rect"/>
             <o:lock v:ext="edit" aspectratio="t"/>
           </v:shapetype>
-          <v:shape id="_x0000_i1025" type="#_x0000_t75" style="width:815.15pt;height:361.25pt" o:ole="">
+          <v:shape id="_x0000_i1025" type="#_x0000_t75" style="width:817.05pt;height:417.6pt" o:ole="">
             <v:imagedata r:id="rId10" o:title=""/>
-            <w10:bordertop type="single" width="4"/>
-            <w10:borderleft type="single" width="4"/>
-            <w10:borderbottom type="single" width="4"/>
-            <w10:borderright type="single" width="4"/>
           </v:shape>
-          <o:OLEObject Type="Embed" ProgID="Excel.Sheet.12" ShapeID="_x0000_i1025" DrawAspect="Content" ObjectID="_1611442572" r:id="rId11"/>
+          <o:OLEObject Type="Embed" ProgID="Excel.Sheet.12" ShapeID="_x0000_i1025" DrawAspect="Content" ObjectID="_1611623187" r:id="rId11"/>
         </w:object>
       </w:r>
     </w:p>
@@ -805,6 +1184,43 @@
       <w:szCs w:val="52"/>
     </w:rPr>
   </w:style>
+  <w:style w:type="character" w:styleId="Hyperlink">
+    <w:name w:val="Hyperlink"/>
+    <w:basedOn w:val="DefaultParagraphFont"/>
+    <w:uiPriority w:val="99"/>
+    <w:unhideWhenUsed/>
+    <w:rsid w:val="00D36FBC"/>
+    <w:rPr>
+      <w:color w:val="0000FF" w:themeColor="hyperlink"/>
+      <w:u w:val="single"/>
+    </w:rPr>
+  </w:style>
+  <w:style w:type="table" w:styleId="TableGrid">
+    <w:name w:val="Table Grid"/>
+    <w:basedOn w:val="TableNormal"/>
+    <w:uiPriority w:val="59"/>
+    <w:rsid w:val="00D36FBC"/>
+    <w:pPr>
+      <w:spacing w:after="0" w:line="240" w:lineRule="auto"/>
+    </w:pPr>
+    <w:tblPr>
+      <w:tblInd w:w="0" w:type="dxa"/>
+      <w:tblBorders>
+        <w:top w:val="single" w:sz="4" w:space="0" w:color="auto"/>
+        <w:left w:val="single" w:sz="4" w:space="0" w:color="auto"/>
+        <w:bottom w:val="single" w:sz="4" w:space="0" w:color="auto"/>
+        <w:right w:val="single" w:sz="4" w:space="0" w:color="auto"/>
+        <w:insideH w:val="single" w:sz="4" w:space="0" w:color="auto"/>
+        <w:insideV w:val="single" w:sz="4" w:space="0" w:color="auto"/>
+      </w:tblBorders>
+      <w:tblCellMar>
+        <w:top w:w="0" w:type="dxa"/>
+        <w:left w:w="108" w:type="dxa"/>
+        <w:bottom w:w="0" w:type="dxa"/>
+        <w:right w:w="108" w:type="dxa"/>
+      </w:tblCellMar>
+    </w:tblPr>
+  </w:style>
 </w:styles>
 </file>
 
@@ -1145,6 +1561,43 @@
       <w:sz w:val="52"/>
       <w:szCs w:val="52"/>
     </w:rPr>
+  </w:style>
+  <w:style w:type="character" w:styleId="Hyperlink">
+    <w:name w:val="Hyperlink"/>
+    <w:basedOn w:val="DefaultParagraphFont"/>
+    <w:uiPriority w:val="99"/>
+    <w:unhideWhenUsed/>
+    <w:rsid w:val="00D36FBC"/>
+    <w:rPr>
+      <w:color w:val="0000FF" w:themeColor="hyperlink"/>
+      <w:u w:val="single"/>
+    </w:rPr>
+  </w:style>
+  <w:style w:type="table" w:styleId="TableGrid">
+    <w:name w:val="Table Grid"/>
+    <w:basedOn w:val="TableNormal"/>
+    <w:uiPriority w:val="59"/>
+    <w:rsid w:val="00D36FBC"/>
+    <w:pPr>
+      <w:spacing w:after="0" w:line="240" w:lineRule="auto"/>
+    </w:pPr>
+    <w:tblPr>
+      <w:tblInd w:w="0" w:type="dxa"/>
+      <w:tblBorders>
+        <w:top w:val="single" w:sz="4" w:space="0" w:color="auto"/>
+        <w:left w:val="single" w:sz="4" w:space="0" w:color="auto"/>
+        <w:bottom w:val="single" w:sz="4" w:space="0" w:color="auto"/>
+        <w:right w:val="single" w:sz="4" w:space="0" w:color="auto"/>
+        <w:insideH w:val="single" w:sz="4" w:space="0" w:color="auto"/>
+        <w:insideV w:val="single" w:sz="4" w:space="0" w:color="auto"/>
+      </w:tblBorders>
+      <w:tblCellMar>
+        <w:top w:w="0" w:type="dxa"/>
+        <w:left w:w="108" w:type="dxa"/>
+        <w:bottom w:w="0" w:type="dxa"/>
+        <w:right w:w="108" w:type="dxa"/>
+      </w:tblCellMar>
+    </w:tblPr>
   </w:style>
 </w:styles>
 </file>
@@ -1439,7 +1892,7 @@
 </file>
 
 <file path=customXml/itemProps1.xml><?xml version="1.0" encoding="utf-8"?>
-<ds:datastoreItem xmlns:ds="http://schemas.openxmlformats.org/officeDocument/2006/customXml" ds:itemID="{432798EC-E906-469C-AFD0-6B2A0A447044}">
+<ds:datastoreItem xmlns:ds="http://schemas.openxmlformats.org/officeDocument/2006/customXml" ds:itemID="{7C5FC77A-C9E6-4418-AC2D-709146AB926B}">
   <ds:schemaRefs>
     <ds:schemaRef ds:uri="http://schemas.openxmlformats.org/officeDocument/2006/bibliography"/>
   </ds:schemaRefs>

</xml_diff>